<commit_message>
Se agregó el juego de  la vida
</commit_message>
<xml_diff>
--- a/informe/informe.docx
+++ b/informe/informe.docx
@@ -307,6 +307,8 @@
           <w:lang w:eastAsia="es-CO"/>
         </w:rPr>
       </w:pPr>
+      <w:bookmarkStart w:id="0" w:name="_GoBack"/>
+      <w:bookmarkEnd w:id="0"/>
       <w:r>
         <w:rPr>
           <w:rFonts w:ascii="Times New Roman" w:eastAsia="Times New Roman" w:hAnsi="Times New Roman" w:cs="Times New Roman"/>
@@ -407,7 +409,7 @@
           <w:szCs w:val="28"/>
           <w:lang w:eastAsia="es-CO"/>
         </w:rPr>
-        <w:t>Popayán, Julio 20</w:t>
+        <w:t>Popayán, Agosto</w:t>
       </w:r>
       <w:r>
         <w:rPr>
@@ -417,6 +419,16 @@
           <w:szCs w:val="28"/>
           <w:lang w:eastAsia="es-CO"/>
         </w:rPr>
+        <w:t xml:space="preserve"> 6</w:t>
+      </w:r>
+      <w:r>
+        <w:rPr>
+          <w:rFonts w:ascii="Arial" w:eastAsia="Times New Roman" w:hAnsi="Arial" w:cs="Arial"/>
+          <w:color w:val="000000"/>
+          <w:sz w:val="28"/>
+          <w:szCs w:val="28"/>
+          <w:lang w:eastAsia="es-CO"/>
+        </w:rPr>
         <w:t xml:space="preserve"> del 2019</w:t>
       </w:r>
     </w:p>
@@ -436,7 +448,11 @@
     <w:sdt>
       <w:sdtPr>
         <w:rPr>
-          <w:lang w:val="es-ES"/>
+          <w:rFonts w:asciiTheme="minorHAnsi" w:eastAsiaTheme="minorHAnsi" w:hAnsiTheme="minorHAnsi" w:cstheme="minorBidi"/>
+          <w:color w:val="auto"/>
+          <w:sz w:val="22"/>
+          <w:szCs w:val="22"/>
+          <w:lang w:val="es-ES" w:eastAsia="en-US"/>
         </w:rPr>
         <w:id w:val="-1323807771"/>
         <w:docPartObj>
@@ -446,13 +462,8 @@
       </w:sdtPr>
       <w:sdtEndPr>
         <w:rPr>
-          <w:rFonts w:asciiTheme="minorHAnsi" w:eastAsiaTheme="minorHAnsi" w:hAnsiTheme="minorHAnsi" w:cstheme="minorBidi"/>
           <w:b/>
           <w:bCs/>
-          <w:color w:val="auto"/>
-          <w:sz w:val="22"/>
-          <w:szCs w:val="22"/>
-          <w:lang w:eastAsia="en-US"/>
         </w:rPr>
       </w:sdtEndPr>
       <w:sdtContent>
@@ -1241,8 +1252,6 @@
           <w:lang w:eastAsia="es-CO"/>
         </w:rPr>
       </w:pPr>
-      <w:bookmarkStart w:id="0" w:name="_GoBack"/>
-      <w:bookmarkEnd w:id="0"/>
     </w:p>
     <w:p>
       <w:pPr>
@@ -1404,6 +1413,78 @@
         <w:rPr>
           <w:rFonts w:ascii="Arial" w:eastAsia="Times New Roman" w:hAnsi="Arial" w:cs="Arial"/>
           <w:b/>
+          <w:noProof/>
+          <w:sz w:val="24"/>
+          <w:szCs w:val="24"/>
+          <w:lang w:eastAsia="es-CO"/>
+        </w:rPr>
+        <w:drawing>
+          <wp:anchor distT="0" distB="0" distL="114300" distR="114300" simplePos="0" relativeHeight="251658240" behindDoc="0" locked="0" layoutInCell="1" allowOverlap="1" wp14:anchorId="6A0D2DC6" wp14:editId="16A1E1D8">
+            <wp:simplePos x="0" y="0"/>
+            <wp:positionH relativeFrom="column">
+              <wp:posOffset>-1080135</wp:posOffset>
+            </wp:positionH>
+            <wp:positionV relativeFrom="paragraph">
+              <wp:posOffset>337820</wp:posOffset>
+            </wp:positionV>
+            <wp:extent cx="7746365" cy="4078605"/>
+            <wp:effectExtent l="0" t="0" r="6985" b="0"/>
+            <wp:wrapSquare wrapText="bothSides"/>
+            <wp:docPr id="2" name="Imagen 2" descr="C:\Users\DD\Desktop\Simulación de autómatas celulares\uml\Diagrama de clases\image.jpg"/>
+            <wp:cNvGraphicFramePr>
+              <a:graphicFrameLocks xmlns:a="http://schemas.openxmlformats.org/drawingml/2006/main" noChangeAspect="1"/>
+            </wp:cNvGraphicFramePr>
+            <a:graphic xmlns:a="http://schemas.openxmlformats.org/drawingml/2006/main">
+              <a:graphicData uri="http://schemas.openxmlformats.org/drawingml/2006/picture">
+                <pic:pic xmlns:pic="http://schemas.openxmlformats.org/drawingml/2006/picture">
+                  <pic:nvPicPr>
+                    <pic:cNvPr id="0" name="Picture 1" descr="C:\Users\DD\Desktop\Simulación de autómatas celulares\uml\Diagrama de clases\image.jpg"/>
+                    <pic:cNvPicPr>
+                      <a:picLocks noChangeAspect="1" noChangeArrowheads="1"/>
+                    </pic:cNvPicPr>
+                  </pic:nvPicPr>
+                  <pic:blipFill>
+                    <a:blip r:embed="rId9" cstate="print">
+                      <a:extLst>
+                        <a:ext uri="{28A0092B-C50C-407E-A947-70E740481C1C}">
+                          <a14:useLocalDpi xmlns:a14="http://schemas.microsoft.com/office/drawing/2010/main" val="0"/>
+                        </a:ext>
+                      </a:extLst>
+                    </a:blip>
+                    <a:srcRect/>
+                    <a:stretch>
+                      <a:fillRect/>
+                    </a:stretch>
+                  </pic:blipFill>
+                  <pic:spPr bwMode="auto">
+                    <a:xfrm>
+                      <a:off x="0" y="0"/>
+                      <a:ext cx="7746365" cy="4078605"/>
+                    </a:xfrm>
+                    <a:prstGeom prst="rect">
+                      <a:avLst/>
+                    </a:prstGeom>
+                    <a:noFill/>
+                    <a:ln>
+                      <a:noFill/>
+                    </a:ln>
+                  </pic:spPr>
+                </pic:pic>
+              </a:graphicData>
+            </a:graphic>
+            <wp14:sizeRelH relativeFrom="margin">
+              <wp14:pctWidth>0</wp14:pctWidth>
+            </wp14:sizeRelH>
+            <wp14:sizeRelV relativeFrom="margin">
+              <wp14:pctHeight>0</wp14:pctHeight>
+            </wp14:sizeRelV>
+          </wp:anchor>
+        </w:drawing>
+      </w:r>
+      <w:r>
+        <w:rPr>
+          <w:rFonts w:ascii="Arial" w:eastAsia="Times New Roman" w:hAnsi="Arial" w:cs="Arial"/>
+          <w:b/>
           <w:color w:val="auto"/>
           <w:sz w:val="24"/>
           <w:szCs w:val="24"/>
@@ -1425,36 +1506,6 @@
           <w:lang w:eastAsia="es-CO"/>
         </w:rPr>
       </w:pPr>
-      <w:r>
-        <w:rPr>
-          <w:noProof/>
-        </w:rPr>
-        <w:pict>
-          <v:shapetype id="_x0000_t75" coordsize="21600,21600" o:spt="75" o:preferrelative="t" path="m@4@5l@4@11@9@11@9@5xe" filled="f" stroked="f">
-            <v:stroke joinstyle="miter"/>
-            <v:formulas>
-              <v:f eqn="if lineDrawn pixelLineWidth 0"/>
-              <v:f eqn="sum @0 1 0"/>
-              <v:f eqn="sum 0 0 @1"/>
-              <v:f eqn="prod @2 1 2"/>
-              <v:f eqn="prod @3 21600 pixelWidth"/>
-              <v:f eqn="prod @3 21600 pixelHeight"/>
-              <v:f eqn="sum @0 0 1"/>
-              <v:f eqn="prod @6 1 2"/>
-              <v:f eqn="prod @7 21600 pixelWidth"/>
-              <v:f eqn="sum @8 21600 0"/>
-              <v:f eqn="prod @7 21600 pixelHeight"/>
-              <v:f eqn="sum @10 21600 0"/>
-            </v:formulas>
-            <v:path o:extrusionok="f" gradientshapeok="t" o:connecttype="rect"/>
-            <o:lock v:ext="edit" aspectratio="t"/>
-          </v:shapetype>
-          <v:shape id="_x0000_s1026" type="#_x0000_t75" style="position:absolute;left:0;text-align:left;margin-left:-85.05pt;margin-top:21.45pt;width:613.7pt;height:301.35pt;z-index:251659264;mso-position-horizontal-relative:text;mso-position-vertical-relative:text;mso-width-relative:page;mso-height-relative:page">
-            <v:imagedata r:id="rId9" o:title="image"/>
-            <w10:wrap type="square"/>
-          </v:shape>
-        </w:pict>
-      </w:r>
     </w:p>
     <w:p>
       <w:pPr>
@@ -1562,7 +1613,16 @@
           <w:szCs w:val="24"/>
           <w:lang w:eastAsia="es-CO"/>
         </w:rPr>
-        <w:t xml:space="preserve">tualicen. Hay tres clases que heredan de la vista, </w:t>
+        <w:t>tualicen. Hay cuatro</w:t>
+      </w:r>
+      <w:r>
+        <w:rPr>
+          <w:rFonts w:ascii="Arial" w:eastAsia="Times New Roman" w:hAnsi="Arial" w:cs="Arial"/>
+          <w:sz w:val="24"/>
+          <w:szCs w:val="24"/>
+          <w:lang w:eastAsia="es-CO"/>
+        </w:rPr>
+        <w:t xml:space="preserve"> clases que heredan de la vista, </w:t>
       </w:r>
       <w:proofErr w:type="spellStart"/>
       <w:r>
@@ -1602,7 +1662,16 @@
           <w:szCs w:val="24"/>
           <w:lang w:eastAsia="es-CO"/>
         </w:rPr>
-        <w:t xml:space="preserve"> que contiene las  opciones de configuración para la simulación de los autómatas elementales y </w:t>
+        <w:t xml:space="preserve"> que contiene las  opciones de configuración para la simulación de los autómatas elementales</w:t>
+      </w:r>
+      <w:r>
+        <w:rPr>
+          <w:rFonts w:ascii="Arial" w:eastAsia="Times New Roman" w:hAnsi="Arial" w:cs="Arial"/>
+          <w:sz w:val="24"/>
+          <w:szCs w:val="24"/>
+          <w:lang w:eastAsia="es-CO"/>
+        </w:rPr>
+        <w:t xml:space="preserve">, </w:t>
       </w:r>
       <w:proofErr w:type="spellStart"/>
       <w:r>
@@ -1612,6 +1681,56 @@
           <w:szCs w:val="24"/>
           <w:lang w:eastAsia="es-CO"/>
         </w:rPr>
+        <w:t>OptionsNewman</w:t>
+      </w:r>
+      <w:proofErr w:type="spellEnd"/>
+      <w:r>
+        <w:rPr>
+          <w:rFonts w:ascii="Arial" w:eastAsia="Times New Roman" w:hAnsi="Arial" w:cs="Arial"/>
+          <w:sz w:val="24"/>
+          <w:szCs w:val="24"/>
+          <w:lang w:eastAsia="es-CO"/>
+        </w:rPr>
+        <w:t xml:space="preserve"> que tiene las opciones de </w:t>
+      </w:r>
+      <w:r>
+        <w:rPr>
+          <w:rFonts w:ascii="Arial" w:eastAsia="Times New Roman" w:hAnsi="Arial" w:cs="Arial"/>
+          <w:sz w:val="24"/>
+          <w:szCs w:val="24"/>
+          <w:lang w:eastAsia="es-CO"/>
+        </w:rPr>
+        <w:lastRenderedPageBreak/>
+        <w:t xml:space="preserve">configuración para la simulación de autómatas celulares con vecindad de Von </w:t>
+      </w:r>
+      <w:proofErr w:type="spellStart"/>
+      <w:r>
+        <w:rPr>
+          <w:rFonts w:ascii="Arial" w:eastAsia="Times New Roman" w:hAnsi="Arial" w:cs="Arial"/>
+          <w:sz w:val="24"/>
+          <w:szCs w:val="24"/>
+          <w:lang w:eastAsia="es-CO"/>
+        </w:rPr>
+        <w:t>Newmann</w:t>
+      </w:r>
+      <w:proofErr w:type="spellEnd"/>
+      <w:r>
+        <w:rPr>
+          <w:rFonts w:ascii="Arial" w:eastAsia="Times New Roman" w:hAnsi="Arial" w:cs="Arial"/>
+          <w:sz w:val="24"/>
+          <w:szCs w:val="24"/>
+          <w:lang w:eastAsia="es-CO"/>
+        </w:rPr>
+        <w:t xml:space="preserve"> y </w:t>
+      </w:r>
+      <w:proofErr w:type="spellStart"/>
+      <w:r>
+        <w:rPr>
+          <w:rFonts w:ascii="Arial" w:eastAsia="Times New Roman" w:hAnsi="Arial" w:cs="Arial"/>
+          <w:sz w:val="24"/>
+          <w:szCs w:val="24"/>
+          <w:lang w:eastAsia="es-CO"/>
+        </w:rPr>
         <w:t>pnViewPrincipal</w:t>
       </w:r>
       <w:proofErr w:type="spellEnd"/>
@@ -1622,17 +1741,7 @@
           <w:szCs w:val="24"/>
           <w:lang w:eastAsia="es-CO"/>
         </w:rPr>
-        <w:t xml:space="preserve"> que es la vista contenedora de las </w:t>
-      </w:r>
-      <w:r>
-        <w:rPr>
-          <w:rFonts w:ascii="Arial" w:eastAsia="Times New Roman" w:hAnsi="Arial" w:cs="Arial"/>
-          <w:sz w:val="24"/>
-          <w:szCs w:val="24"/>
-          <w:lang w:eastAsia="es-CO"/>
-        </w:rPr>
-        <w:lastRenderedPageBreak/>
-        <w:t>dos anteriores y además contiene los componentes que nos permiten visualizar de forma gráfica los resultados de la simulación.</w:t>
+        <w:t xml:space="preserve"> que es la vista contenedora de las dos anteriores y además contiene los componentes que nos permiten visualizar de forma gráfica los resultados de la simulación.</w:t>
       </w:r>
     </w:p>
     <w:p>
@@ -1765,6 +1874,26 @@
           <w:szCs w:val="24"/>
           <w:lang w:eastAsia="es-CO"/>
         </w:rPr>
+        <w:t xml:space="preserve">, </w:t>
+      </w:r>
+      <w:proofErr w:type="spellStart"/>
+      <w:r>
+        <w:rPr>
+          <w:rFonts w:ascii="Arial" w:eastAsia="Times New Roman" w:hAnsi="Arial" w:cs="Arial"/>
+          <w:sz w:val="24"/>
+          <w:szCs w:val="24"/>
+          <w:lang w:eastAsia="es-CO"/>
+        </w:rPr>
+        <w:t>AutomataNewman</w:t>
+      </w:r>
+      <w:proofErr w:type="spellEnd"/>
+      <w:r>
+        <w:rPr>
+          <w:rFonts w:ascii="Arial" w:eastAsia="Times New Roman" w:hAnsi="Arial" w:cs="Arial"/>
+          <w:sz w:val="24"/>
+          <w:szCs w:val="24"/>
+          <w:lang w:eastAsia="es-CO"/>
+        </w:rPr>
         <w:t xml:space="preserve"> y </w:t>
       </w:r>
       <w:proofErr w:type="spellStart"/>
@@ -1878,7 +2007,25 @@
           <w:szCs w:val="24"/>
           <w:lang w:eastAsia="es-CO"/>
         </w:rPr>
-        <w:t xml:space="preserve"> la cual actualiza con el método </w:t>
+        <w:t xml:space="preserve"> la cual </w:t>
+      </w:r>
+      <w:r>
+        <w:rPr>
+          <w:rFonts w:ascii="Arial" w:eastAsia="Times New Roman" w:hAnsi="Arial" w:cs="Arial"/>
+          <w:sz w:val="24"/>
+          <w:szCs w:val="24"/>
+          <w:lang w:eastAsia="es-CO"/>
+        </w:rPr>
+        <w:t xml:space="preserve">se </w:t>
+      </w:r>
+      <w:r>
+        <w:rPr>
+          <w:rFonts w:ascii="Arial" w:eastAsia="Times New Roman" w:hAnsi="Arial" w:cs="Arial"/>
+          <w:sz w:val="24"/>
+          <w:szCs w:val="24"/>
+          <w:lang w:eastAsia="es-CO"/>
+        </w:rPr>
+        <w:t xml:space="preserve">actualiza con el método </w:t>
       </w:r>
       <w:proofErr w:type="spellStart"/>
       <w:r>
@@ -1952,6 +2099,170 @@
           <w:szCs w:val="24"/>
           <w:lang w:eastAsia="es-CO"/>
         </w:rPr>
+        <w:t>AutomataNewman</w:t>
+      </w:r>
+      <w:proofErr w:type="spellEnd"/>
+      <w:r>
+        <w:rPr>
+          <w:rFonts w:ascii="Arial" w:eastAsia="Times New Roman" w:hAnsi="Arial" w:cs="Arial"/>
+          <w:sz w:val="24"/>
+          <w:szCs w:val="24"/>
+          <w:lang w:eastAsia="es-CO"/>
+        </w:rPr>
+        <w:t xml:space="preserve"> es la clase que contiene la lógica para poder realizar la simulación de un autómata con vecindad de Von </w:t>
+      </w:r>
+      <w:proofErr w:type="spellStart"/>
+      <w:r>
+        <w:rPr>
+          <w:rFonts w:ascii="Arial" w:eastAsia="Times New Roman" w:hAnsi="Arial" w:cs="Arial"/>
+          <w:sz w:val="24"/>
+          <w:szCs w:val="24"/>
+          <w:lang w:eastAsia="es-CO"/>
+        </w:rPr>
+        <w:t>Newmann</w:t>
+      </w:r>
+      <w:proofErr w:type="spellEnd"/>
+      <w:r>
+        <w:rPr>
+          <w:rFonts w:ascii="Arial" w:eastAsia="Times New Roman" w:hAnsi="Arial" w:cs="Arial"/>
+          <w:sz w:val="24"/>
+          <w:szCs w:val="24"/>
+          <w:lang w:eastAsia="es-CO"/>
+        </w:rPr>
+        <w:t xml:space="preserve"> y sus reglas están en la clase </w:t>
+      </w:r>
+      <w:proofErr w:type="spellStart"/>
+      <w:r>
+        <w:rPr>
+          <w:rFonts w:ascii="Arial" w:eastAsia="Times New Roman" w:hAnsi="Arial" w:cs="Arial"/>
+          <w:sz w:val="24"/>
+          <w:szCs w:val="24"/>
+          <w:lang w:eastAsia="es-CO"/>
+        </w:rPr>
+        <w:t>RuleNewman</w:t>
+      </w:r>
+      <w:proofErr w:type="spellEnd"/>
+      <w:r>
+        <w:rPr>
+          <w:rFonts w:ascii="Arial" w:eastAsia="Times New Roman" w:hAnsi="Arial" w:cs="Arial"/>
+          <w:sz w:val="24"/>
+          <w:szCs w:val="24"/>
+          <w:lang w:eastAsia="es-CO"/>
+        </w:rPr>
+        <w:t xml:space="preserve">. En esta clase se tiene una referencia a </w:t>
+      </w:r>
+      <w:proofErr w:type="spellStart"/>
+      <w:r>
+        <w:rPr>
+          <w:rFonts w:ascii="Arial" w:eastAsia="Times New Roman" w:hAnsi="Arial" w:cs="Arial"/>
+          <w:sz w:val="24"/>
+          <w:szCs w:val="24"/>
+          <w:lang w:eastAsia="es-CO"/>
+        </w:rPr>
+        <w:t>pnViewPrincipal</w:t>
+      </w:r>
+      <w:proofErr w:type="spellEnd"/>
+      <w:r>
+        <w:rPr>
+          <w:rFonts w:ascii="Arial" w:eastAsia="Times New Roman" w:hAnsi="Arial" w:cs="Arial"/>
+          <w:sz w:val="24"/>
+          <w:szCs w:val="24"/>
+          <w:lang w:eastAsia="es-CO"/>
+        </w:rPr>
+        <w:t xml:space="preserve"> al igual que la clase </w:t>
+      </w:r>
+      <w:proofErr w:type="spellStart"/>
+      <w:r>
+        <w:rPr>
+          <w:rFonts w:ascii="Arial" w:eastAsia="Times New Roman" w:hAnsi="Arial" w:cs="Arial"/>
+          <w:sz w:val="24"/>
+          <w:szCs w:val="24"/>
+          <w:lang w:eastAsia="es-CO"/>
+        </w:rPr>
+        <w:t>AutomataElementary</w:t>
+      </w:r>
+      <w:proofErr w:type="spellEnd"/>
+      <w:r>
+        <w:rPr>
+          <w:rFonts w:ascii="Arial" w:eastAsia="Times New Roman" w:hAnsi="Arial" w:cs="Arial"/>
+          <w:sz w:val="24"/>
+          <w:szCs w:val="24"/>
+          <w:lang w:eastAsia="es-CO"/>
+        </w:rPr>
+        <w:t xml:space="preserve">, y por ser una vista es actualizada por medio del método </w:t>
+      </w:r>
+      <w:proofErr w:type="spellStart"/>
+      <w:r>
+        <w:rPr>
+          <w:rFonts w:ascii="Arial" w:eastAsia="Times New Roman" w:hAnsi="Arial" w:cs="Arial"/>
+          <w:sz w:val="24"/>
+          <w:szCs w:val="24"/>
+          <w:lang w:eastAsia="es-CO"/>
+        </w:rPr>
+        <w:t>notify</w:t>
+      </w:r>
+      <w:proofErr w:type="spellEnd"/>
+      <w:r>
+        <w:rPr>
+          <w:rFonts w:ascii="Arial" w:eastAsia="Times New Roman" w:hAnsi="Arial" w:cs="Arial"/>
+          <w:sz w:val="24"/>
+          <w:szCs w:val="24"/>
+          <w:lang w:eastAsia="es-CO"/>
+        </w:rPr>
+        <w:t xml:space="preserve"> que luego invoca el </w:t>
+      </w:r>
+      <w:proofErr w:type="spellStart"/>
+      <w:r>
+        <w:rPr>
+          <w:rFonts w:ascii="Arial" w:eastAsia="Times New Roman" w:hAnsi="Arial" w:cs="Arial"/>
+          <w:sz w:val="24"/>
+          <w:szCs w:val="24"/>
+          <w:lang w:eastAsia="es-CO"/>
+        </w:rPr>
+        <w:t>update</w:t>
+      </w:r>
+      <w:proofErr w:type="spellEnd"/>
+      <w:r>
+        <w:rPr>
+          <w:rFonts w:ascii="Arial" w:eastAsia="Times New Roman" w:hAnsi="Arial" w:cs="Arial"/>
+          <w:sz w:val="24"/>
+          <w:szCs w:val="24"/>
+          <w:lang w:eastAsia="es-CO"/>
+        </w:rPr>
+        <w:t xml:space="preserve"> de una vista.</w:t>
+      </w:r>
+    </w:p>
+    <w:p>
+      <w:pPr>
+        <w:spacing w:after="0" w:line="240" w:lineRule="auto"/>
+        <w:jc w:val="both"/>
+        <w:rPr>
+          <w:rFonts w:ascii="Arial" w:eastAsia="Times New Roman" w:hAnsi="Arial" w:cs="Arial"/>
+          <w:sz w:val="24"/>
+          <w:szCs w:val="24"/>
+          <w:lang w:eastAsia="es-CO"/>
+        </w:rPr>
+      </w:pPr>
+    </w:p>
+    <w:p>
+      <w:pPr>
+        <w:spacing w:after="0" w:line="240" w:lineRule="auto"/>
+        <w:jc w:val="both"/>
+        <w:rPr>
+          <w:rFonts w:ascii="Arial" w:eastAsia="Times New Roman" w:hAnsi="Arial" w:cs="Arial"/>
+          <w:sz w:val="24"/>
+          <w:szCs w:val="24"/>
+          <w:lang w:eastAsia="es-CO"/>
+        </w:rPr>
+      </w:pPr>
+      <w:proofErr w:type="spellStart"/>
+      <w:r>
+        <w:rPr>
+          <w:rFonts w:ascii="Arial" w:eastAsia="Times New Roman" w:hAnsi="Arial" w:cs="Arial"/>
+          <w:sz w:val="24"/>
+          <w:szCs w:val="24"/>
+          <w:lang w:eastAsia="es-CO"/>
+        </w:rPr>
         <w:t>GameOfLife</w:t>
       </w:r>
       <w:proofErr w:type="spellEnd"/>
@@ -2111,6 +2422,26 @@
           <w:szCs w:val="24"/>
           <w:lang w:eastAsia="es-CO"/>
         </w:rPr>
+        <w:t xml:space="preserve">, </w:t>
+      </w:r>
+      <w:proofErr w:type="spellStart"/>
+      <w:r>
+        <w:rPr>
+          <w:rFonts w:ascii="Arial" w:eastAsia="Times New Roman" w:hAnsi="Arial" w:cs="Arial"/>
+          <w:sz w:val="24"/>
+          <w:szCs w:val="24"/>
+          <w:lang w:eastAsia="es-CO"/>
+        </w:rPr>
+        <w:t>AutomataNewman</w:t>
+      </w:r>
+      <w:proofErr w:type="spellEnd"/>
+      <w:r>
+        <w:rPr>
+          <w:rFonts w:ascii="Arial" w:eastAsia="Times New Roman" w:hAnsi="Arial" w:cs="Arial"/>
+          <w:sz w:val="24"/>
+          <w:szCs w:val="24"/>
+          <w:lang w:eastAsia="es-CO"/>
+        </w:rPr>
         <w:t xml:space="preserve"> y </w:t>
       </w:r>
       <w:proofErr w:type="spellStart"/>
@@ -2420,91 +2751,6 @@
           <w:rFonts w:ascii="Arial" w:eastAsia="Times New Roman" w:hAnsi="Arial" w:cs="Arial"/>
           <w:sz w:val="24"/>
           <w:szCs w:val="24"/>
-          <w:lang w:eastAsia="es-CO"/>
-        </w:rPr>
-      </w:pPr>
-    </w:p>
-    <w:p>
-      <w:pPr>
-        <w:spacing w:after="0" w:line="240" w:lineRule="auto"/>
-        <w:jc w:val="both"/>
-        <w:rPr>
-          <w:rFonts w:ascii="Arial" w:eastAsia="Times New Roman" w:hAnsi="Arial" w:cs="Arial"/>
-          <w:sz w:val="24"/>
-          <w:szCs w:val="24"/>
-          <w:lang w:eastAsia="es-CO"/>
-        </w:rPr>
-      </w:pPr>
-    </w:p>
-    <w:p>
-      <w:pPr>
-        <w:spacing w:after="0" w:line="240" w:lineRule="auto"/>
-        <w:jc w:val="both"/>
-        <w:rPr>
-          <w:rFonts w:ascii="Arial" w:eastAsia="Times New Roman" w:hAnsi="Arial" w:cs="Arial"/>
-          <w:sz w:val="24"/>
-          <w:szCs w:val="24"/>
-          <w:lang w:eastAsia="es-CO"/>
-        </w:rPr>
-      </w:pPr>
-    </w:p>
-    <w:p>
-      <w:pPr>
-        <w:spacing w:after="0" w:line="240" w:lineRule="auto"/>
-        <w:jc w:val="both"/>
-        <w:rPr>
-          <w:rFonts w:ascii="Arial" w:eastAsia="Times New Roman" w:hAnsi="Arial" w:cs="Arial"/>
-          <w:sz w:val="24"/>
-          <w:szCs w:val="24"/>
-          <w:lang w:eastAsia="es-CO"/>
-        </w:rPr>
-      </w:pPr>
-    </w:p>
-    <w:p>
-      <w:pPr>
-        <w:spacing w:after="0" w:line="240" w:lineRule="auto"/>
-        <w:jc w:val="both"/>
-        <w:rPr>
-          <w:rFonts w:ascii="Arial" w:eastAsia="Times New Roman" w:hAnsi="Arial" w:cs="Arial"/>
-          <w:sz w:val="24"/>
-          <w:szCs w:val="24"/>
-          <w:lang w:eastAsia="es-CO"/>
-        </w:rPr>
-      </w:pPr>
-    </w:p>
-    <w:p>
-      <w:pPr>
-        <w:spacing w:after="0" w:line="240" w:lineRule="auto"/>
-        <w:jc w:val="both"/>
-        <w:rPr>
-          <w:rFonts w:ascii="Arial" w:eastAsia="Times New Roman" w:hAnsi="Arial" w:cs="Arial"/>
-          <w:sz w:val="24"/>
-          <w:szCs w:val="24"/>
-          <w:lang w:eastAsia="es-CO"/>
-        </w:rPr>
-      </w:pPr>
-    </w:p>
-    <w:p>
-      <w:pPr>
-        <w:spacing w:after="0" w:line="240" w:lineRule="auto"/>
-        <w:jc w:val="both"/>
-        <w:rPr>
-          <w:rFonts w:ascii="Arial" w:eastAsia="Times New Roman" w:hAnsi="Arial" w:cs="Arial"/>
-          <w:sz w:val="24"/>
-          <w:szCs w:val="24"/>
-          <w:lang w:eastAsia="es-CO"/>
-        </w:rPr>
-      </w:pPr>
-    </w:p>
-    <w:p>
-      <w:pPr>
-        <w:spacing w:after="0" w:line="240" w:lineRule="auto"/>
-        <w:jc w:val="both"/>
-        <w:rPr>
-          <w:rFonts w:ascii="Arial" w:eastAsia="Times New Roman" w:hAnsi="Arial" w:cs="Arial"/>
-          <w:sz w:val="24"/>
-          <w:szCs w:val="24"/>
-          <w:u w:val="single"/>
           <w:lang w:eastAsia="es-CO"/>
         </w:rPr>
       </w:pPr>
@@ -2859,6 +3105,24 @@
           <w:szCs w:val="24"/>
         </w:rPr>
         <w:t xml:space="preserve"> </w:t>
+      </w:r>
+    </w:p>
+    <w:p>
+      <w:pPr>
+        <w:jc w:val="both"/>
+        <w:rPr>
+          <w:rFonts w:ascii="Arial" w:hAnsi="Arial" w:cs="Arial"/>
+          <w:sz w:val="24"/>
+          <w:szCs w:val="24"/>
+        </w:rPr>
+      </w:pPr>
+      <w:r>
+        <w:rPr>
+          <w:rFonts w:ascii="Arial" w:hAnsi="Arial" w:cs="Arial"/>
+          <w:sz w:val="24"/>
+          <w:szCs w:val="24"/>
+        </w:rPr>
+        <w:t>Para la opción Newman, aparecerán las mismas opciones de configuración del Juego de la vida.</w:t>
       </w:r>
     </w:p>
     <w:p>
@@ -3466,20 +3730,9 @@
     </w:p>
     <w:p>
       <w:pPr>
-        <w:rPr>
-          <w:rFonts w:ascii="Arial" w:hAnsi="Arial" w:cs="Arial"/>
-          <w:sz w:val="24"/>
-          <w:szCs w:val="24"/>
-        </w:rPr>
-      </w:pPr>
-    </w:p>
-    <w:p>
-      <w:pPr>
         <w:pStyle w:val="Ttulo1"/>
-        <w:jc w:val="center"/>
-        <w:rPr>
-          <w:rFonts w:ascii="Arial" w:hAnsi="Arial" w:cs="Arial"/>
-          <w:b/>
+        <w:rPr>
+          <w:rFonts w:ascii="Arial" w:eastAsiaTheme="minorHAnsi" w:hAnsi="Arial" w:cs="Arial"/>
           <w:color w:val="auto"/>
           <w:sz w:val="24"/>
           <w:szCs w:val="24"/>
@@ -3487,6 +3740,7 @@
       </w:pPr>
       <w:bookmarkStart w:id="4" w:name="_Toc14460457"/>
     </w:p>
+    <w:p/>
     <w:p>
       <w:pPr>
         <w:pStyle w:val="Ttulo1"/>
@@ -3507,6 +3761,7 @@
           <w:sz w:val="24"/>
           <w:szCs w:val="24"/>
         </w:rPr>
+        <w:lastRenderedPageBreak/>
         <w:t>Bibliografía</w:t>
       </w:r>
       <w:bookmarkEnd w:id="4"/>
@@ -3595,6 +3850,7 @@
         <w:docPartUnique/>
       </w:docPartObj>
     </w:sdtPr>
+    <w:sdtEndPr/>
     <w:sdtContent>
       <w:p>
         <w:pPr>
@@ -3615,7 +3871,7 @@
             <w:noProof/>
             <w:lang w:val="es-ES"/>
           </w:rPr>
-          <w:t>5</w:t>
+          <w:t>10</w:t>
         </w:r>
         <w:r>
           <w:fldChar w:fldCharType="end"/>
@@ -4626,7 +4882,7 @@
 </file>
 
 <file path=customXml/itemProps1.xml><?xml version="1.0" encoding="utf-8"?>
-<ds:datastoreItem xmlns:ds="http://schemas.openxmlformats.org/officeDocument/2006/customXml" ds:itemID="{A1397269-3B32-4663-BC88-D44751F37656}">
+<ds:datastoreItem xmlns:ds="http://schemas.openxmlformats.org/officeDocument/2006/customXml" ds:itemID="{8A117999-1FBA-4A64-B416-3488486D418C}">
   <ds:schemaRefs>
     <ds:schemaRef ds:uri="http://schemas.openxmlformats.org/officeDocument/2006/bibliography"/>
   </ds:schemaRefs>

</xml_diff>